<commit_message>
Prepare rmd for sharing work with Paul
</commit_message>
<xml_diff>
--- a/Rmd/template_country_episitrep.docx
+++ b/Rmd/template_country_episitrep.docx
@@ -1,8 +1,75 @@
 
 <file path=word/document.xml><?xml version="1.0" encoding="utf-8"?>
-<w:document xmlns:wpc="http://schemas.microsoft.com/office/word/2010/wordprocessingCanvas" xmlns:cx="http://schemas.microsoft.com/office/drawing/2014/chartex" xmlns:cx1="http://schemas.microsoft.com/office/drawing/2015/9/8/chartex" xmlns:cx2="http://schemas.microsoft.com/office/drawing/2015/10/21/chartex" xmlns:cx3="http://schemas.microsoft.com/office/drawing/2016/5/9/chartex" xmlns:cx4="http://schemas.microsoft.com/office/drawing/2016/5/10/chartex" xmlns:cx5="http://schemas.microsoft.com/office/drawing/2016/5/11/chartex" xmlns:cx6="http://schemas.microsoft.com/office/drawing/2016/5/12/chartex" xmlns:cx7="http://schemas.microsoft.com/office/drawing/2016/5/13/chartex" xmlns:cx8="http://schemas.microsoft.com/office/drawing/2016/5/14/chartex" xmlns:mc="http://schemas.openxmlformats.org/markup-compatibility/2006" xmlns:aink="http://schemas.microsoft.com/office/drawing/2016/ink" xmlns:am3d="http://schemas.microsoft.com/office/drawing/2017/model3d" xmlns:o="urn:schemas-microsoft-com:office:office" xmlns:r="http://schemas.openxmlformats.org/officeDocument/2006/relationships" xmlns:m="http://schemas.openxmlformats.org/officeDocument/2006/math" xmlns:v="urn:schemas-microsoft-com:vml" xmlns:wp14="http://schemas.microsoft.com/office/word/2010/wordprocessingDrawing" xmlns:wp="http://schemas.openxmlformats.org/drawingml/2006/wordprocessingDrawing" xmlns:w10="urn:schemas-microsoft-com:office:word" xmlns:w="http://schemas.openxmlformats.org/wordprocessingml/2006/main" xmlns:w14="http://schemas.microsoft.com/office/word/2010/wordml" xmlns:w15="http://schemas.microsoft.com/office/word/2012/wordml" xmlns:w16cex="http://schemas.microsoft.com/office/word/2018/wordml/cex" xmlns:w16cid="http://schemas.microsoft.com/office/word/2016/wordml/cid" xmlns:w16="http://schemas.microsoft.com/office/word/2018/wordml" xmlns:w16se="http://schemas.microsoft.com/office/word/2015/wordml/symex" xmlns:wpg="http://schemas.microsoft.com/office/word/2010/wordprocessingGroup" xmlns:wpi="http://schemas.microsoft.com/office/word/2010/wordprocessingInk" xmlns:wne="http://schemas.microsoft.com/office/word/2006/wordml" xmlns:wps="http://schemas.microsoft.com/office/word/2010/wordprocessingShape" mc:Ignorable="w14 w15 w16se w16cid w16 w16cex wp14">
+<w:document xmlns:wpc="http://schemas.microsoft.com/office/word/2010/wordprocessingCanvas" xmlns:mc="http://schemas.openxmlformats.org/markup-compatibility/2006" xmlns:o="urn:schemas-microsoft-com:office:office" xmlns:r="http://schemas.openxmlformats.org/officeDocument/2006/relationships" xmlns:m="http://schemas.openxmlformats.org/officeDocument/2006/math" xmlns:v="urn:schemas-microsoft-com:vml" xmlns:wp14="http://schemas.microsoft.com/office/word/2010/wordprocessingDrawing" xmlns:wp="http://schemas.openxmlformats.org/drawingml/2006/wordprocessingDrawing" xmlns:w10="urn:schemas-microsoft-com:office:word" xmlns:w="http://schemas.openxmlformats.org/wordprocessingml/2006/main" xmlns:w14="http://schemas.microsoft.com/office/word/2010/wordml" xmlns:w15="http://schemas.microsoft.com/office/word/2012/wordml" xmlns:wpg="http://schemas.microsoft.com/office/word/2010/wordprocessingGroup" xmlns:wpi="http://schemas.microsoft.com/office/word/2010/wordprocessingInk" xmlns:wne="http://schemas.microsoft.com/office/word/2006/wordml" xmlns:wps="http://schemas.microsoft.com/office/word/2010/wordprocessingShape" mc:Ignorable="w14 w15 wp14">
   <w:body>
+    <w:p>
+      <w:pPr>
+        <w:pStyle w:val="Title"/>
+      </w:pPr>
+      <w:r>
+        <w:t>Title</w:t>
+      </w:r>
+    </w:p>
+    <w:p>
+      <w:pPr>
+        <w:pStyle w:val="Subtitle"/>
+      </w:pPr>
+      <w:r>
+        <w:t>Subtitle</w:t>
+      </w:r>
+    </w:p>
     <w:p/>
+    <w:p>
+      <w:pPr>
+        <w:pStyle w:val="Heading1"/>
+      </w:pPr>
+      <w:r>
+        <w:t>Heading 1</w:t>
+      </w:r>
+    </w:p>
+    <w:p>
+      <w:pPr>
+        <w:pStyle w:val="Heading2"/>
+        <w:rPr>
+          <w:lang w:val="en-US"/>
+        </w:rPr>
+      </w:pPr>
+      <w:r>
+        <w:rPr>
+          <w:lang w:val="en-US"/>
+        </w:rPr>
+        <w:t>Heading 2</w:t>
+      </w:r>
+    </w:p>
+    <w:p>
+      <w:pPr>
+        <w:pStyle w:val="Heading3"/>
+        <w:rPr>
+          <w:lang w:val="en-US"/>
+        </w:rPr>
+      </w:pPr>
+      <w:r>
+        <w:rPr>
+          <w:lang w:val="en-US"/>
+        </w:rPr>
+        <w:t>Heading 3</w:t>
+      </w:r>
+    </w:p>
+    <w:p>
+      <w:pPr>
+        <w:rPr>
+          <w:lang w:val="en-US"/>
+        </w:rPr>
+      </w:pPr>
+      <w:r>
+        <w:rPr>
+          <w:lang w:val="en-US"/>
+        </w:rPr>
+        <w:t>Normal text</w:t>
+      </w:r>
+      <w:bookmarkStart w:id="0" w:name="_GoBack"/>
+      <w:bookmarkEnd w:id="0"/>
+    </w:p>
     <w:sectPr>
       <w:headerReference w:type="default" r:id="rId7"/>
       <w:footerReference w:type="default" r:id="rId8"/>
@@ -17,7 +84,7 @@
 </file>
 
 <file path=word/endnotes.xml><?xml version="1.0" encoding="utf-8"?>
-<w:endnotes xmlns:wpc="http://schemas.microsoft.com/office/word/2010/wordprocessingCanvas" xmlns:cx="http://schemas.microsoft.com/office/drawing/2014/chartex" xmlns:cx1="http://schemas.microsoft.com/office/drawing/2015/9/8/chartex" xmlns:cx2="http://schemas.microsoft.com/office/drawing/2015/10/21/chartex" xmlns:cx3="http://schemas.microsoft.com/office/drawing/2016/5/9/chartex" xmlns:cx4="http://schemas.microsoft.com/office/drawing/2016/5/10/chartex" xmlns:cx5="http://schemas.microsoft.com/office/drawing/2016/5/11/chartex" xmlns:cx6="http://schemas.microsoft.com/office/drawing/2016/5/12/chartex" xmlns:cx7="http://schemas.microsoft.com/office/drawing/2016/5/13/chartex" xmlns:cx8="http://schemas.microsoft.com/office/drawing/2016/5/14/chartex" xmlns:mc="http://schemas.openxmlformats.org/markup-compatibility/2006" xmlns:aink="http://schemas.microsoft.com/office/drawing/2016/ink" xmlns:am3d="http://schemas.microsoft.com/office/drawing/2017/model3d" xmlns:o="urn:schemas-microsoft-com:office:office" xmlns:r="http://schemas.openxmlformats.org/officeDocument/2006/relationships" xmlns:m="http://schemas.openxmlformats.org/officeDocument/2006/math" xmlns:v="urn:schemas-microsoft-com:vml" xmlns:wp14="http://schemas.microsoft.com/office/word/2010/wordprocessingDrawing" xmlns:wp="http://schemas.openxmlformats.org/drawingml/2006/wordprocessingDrawing" xmlns:w10="urn:schemas-microsoft-com:office:word" xmlns:w="http://schemas.openxmlformats.org/wordprocessingml/2006/main" xmlns:w14="http://schemas.microsoft.com/office/word/2010/wordml" xmlns:w15="http://schemas.microsoft.com/office/word/2012/wordml" xmlns:w16cex="http://schemas.microsoft.com/office/word/2018/wordml/cex" xmlns:w16cid="http://schemas.microsoft.com/office/word/2016/wordml/cid" xmlns:w16="http://schemas.microsoft.com/office/word/2018/wordml" xmlns:w16se="http://schemas.microsoft.com/office/word/2015/wordml/symex" xmlns:wpg="http://schemas.microsoft.com/office/word/2010/wordprocessingGroup" xmlns:wpi="http://schemas.microsoft.com/office/word/2010/wordprocessingInk" xmlns:wne="http://schemas.microsoft.com/office/word/2006/wordml" xmlns:wps="http://schemas.microsoft.com/office/word/2010/wordprocessingShape" mc:Ignorable="w14 w15 w16se w16cid w16 w16cex wp14">
+<w:endnotes xmlns:wpc="http://schemas.microsoft.com/office/word/2010/wordprocessingCanvas" xmlns:mc="http://schemas.openxmlformats.org/markup-compatibility/2006" xmlns:o="urn:schemas-microsoft-com:office:office" xmlns:r="http://schemas.openxmlformats.org/officeDocument/2006/relationships" xmlns:m="http://schemas.openxmlformats.org/officeDocument/2006/math" xmlns:v="urn:schemas-microsoft-com:vml" xmlns:wp14="http://schemas.microsoft.com/office/word/2010/wordprocessingDrawing" xmlns:wp="http://schemas.openxmlformats.org/drawingml/2006/wordprocessingDrawing" xmlns:w10="urn:schemas-microsoft-com:office:word" xmlns:w="http://schemas.openxmlformats.org/wordprocessingml/2006/main" xmlns:w14="http://schemas.microsoft.com/office/word/2010/wordml" xmlns:w15="http://schemas.microsoft.com/office/word/2012/wordml" xmlns:wpg="http://schemas.microsoft.com/office/word/2010/wordprocessingGroup" xmlns:wpi="http://schemas.microsoft.com/office/word/2010/wordprocessingInk" xmlns:wne="http://schemas.microsoft.com/office/word/2006/wordml" xmlns:wps="http://schemas.microsoft.com/office/word/2010/wordprocessingShape" mc:Ignorable="w14 w15 wp14">
   <w:endnote w:type="separator" w:id="-1">
     <w:p>
       <w:pPr>
@@ -42,7 +109,7 @@
 </file>
 
 <file path=word/footer1.xml><?xml version="1.0" encoding="utf-8"?>
-<w:ftr xmlns:wpc="http://schemas.microsoft.com/office/word/2010/wordprocessingCanvas" xmlns:cx="http://schemas.microsoft.com/office/drawing/2014/chartex" xmlns:cx1="http://schemas.microsoft.com/office/drawing/2015/9/8/chartex" xmlns:cx2="http://schemas.microsoft.com/office/drawing/2015/10/21/chartex" xmlns:cx3="http://schemas.microsoft.com/office/drawing/2016/5/9/chartex" xmlns:cx4="http://schemas.microsoft.com/office/drawing/2016/5/10/chartex" xmlns:cx5="http://schemas.microsoft.com/office/drawing/2016/5/11/chartex" xmlns:cx6="http://schemas.microsoft.com/office/drawing/2016/5/12/chartex" xmlns:cx7="http://schemas.microsoft.com/office/drawing/2016/5/13/chartex" xmlns:cx8="http://schemas.microsoft.com/office/drawing/2016/5/14/chartex" xmlns:mc="http://schemas.openxmlformats.org/markup-compatibility/2006" xmlns:aink="http://schemas.microsoft.com/office/drawing/2016/ink" xmlns:am3d="http://schemas.microsoft.com/office/drawing/2017/model3d" xmlns:o="urn:schemas-microsoft-com:office:office" xmlns:r="http://schemas.openxmlformats.org/officeDocument/2006/relationships" xmlns:m="http://schemas.openxmlformats.org/officeDocument/2006/math" xmlns:v="urn:schemas-microsoft-com:vml" xmlns:wp14="http://schemas.microsoft.com/office/word/2010/wordprocessingDrawing" xmlns:wp="http://schemas.openxmlformats.org/drawingml/2006/wordprocessingDrawing" xmlns:w10="urn:schemas-microsoft-com:office:word" xmlns:w="http://schemas.openxmlformats.org/wordprocessingml/2006/main" xmlns:w14="http://schemas.microsoft.com/office/word/2010/wordml" xmlns:w15="http://schemas.microsoft.com/office/word/2012/wordml" xmlns:w16cex="http://schemas.microsoft.com/office/word/2018/wordml/cex" xmlns:w16cid="http://schemas.microsoft.com/office/word/2016/wordml/cid" xmlns:w16="http://schemas.microsoft.com/office/word/2018/wordml" xmlns:w16se="http://schemas.microsoft.com/office/word/2015/wordml/symex" xmlns:wpg="http://schemas.microsoft.com/office/word/2010/wordprocessingGroup" xmlns:wpi="http://schemas.microsoft.com/office/word/2010/wordprocessingInk" xmlns:wne="http://schemas.microsoft.com/office/word/2006/wordml" xmlns:wps="http://schemas.microsoft.com/office/word/2010/wordprocessingShape" mc:Ignorable="w14 w15 w16se w16cid w16 w16cex wp14">
+<w:ftr xmlns:wpc="http://schemas.microsoft.com/office/word/2010/wordprocessingCanvas" xmlns:mc="http://schemas.openxmlformats.org/markup-compatibility/2006" xmlns:o="urn:schemas-microsoft-com:office:office" xmlns:r="http://schemas.openxmlformats.org/officeDocument/2006/relationships" xmlns:m="http://schemas.openxmlformats.org/officeDocument/2006/math" xmlns:v="urn:schemas-microsoft-com:vml" xmlns:wp14="http://schemas.microsoft.com/office/word/2010/wordprocessingDrawing" xmlns:wp="http://schemas.openxmlformats.org/drawingml/2006/wordprocessingDrawing" xmlns:w10="urn:schemas-microsoft-com:office:word" xmlns:w="http://schemas.openxmlformats.org/wordprocessingml/2006/main" xmlns:w14="http://schemas.microsoft.com/office/word/2010/wordml" xmlns:w15="http://schemas.microsoft.com/office/word/2012/wordml" xmlns:wpg="http://schemas.microsoft.com/office/word/2010/wordprocessingGroup" xmlns:wpi="http://schemas.microsoft.com/office/word/2010/wordprocessingInk" xmlns:wne="http://schemas.microsoft.com/office/word/2006/wordml" xmlns:wps="http://schemas.microsoft.com/office/word/2010/wordprocessingShape" mc:Ignorable="w14 w15 wp14">
   <w:sdt>
     <w:sdtPr>
       <w:id w:val="-638418881"/>
@@ -90,7 +157,7 @@
 </file>
 
 <file path=word/footnotes.xml><?xml version="1.0" encoding="utf-8"?>
-<w:footnotes xmlns:wpc="http://schemas.microsoft.com/office/word/2010/wordprocessingCanvas" xmlns:cx="http://schemas.microsoft.com/office/drawing/2014/chartex" xmlns:cx1="http://schemas.microsoft.com/office/drawing/2015/9/8/chartex" xmlns:cx2="http://schemas.microsoft.com/office/drawing/2015/10/21/chartex" xmlns:cx3="http://schemas.microsoft.com/office/drawing/2016/5/9/chartex" xmlns:cx4="http://schemas.microsoft.com/office/drawing/2016/5/10/chartex" xmlns:cx5="http://schemas.microsoft.com/office/drawing/2016/5/11/chartex" xmlns:cx6="http://schemas.microsoft.com/office/drawing/2016/5/12/chartex" xmlns:cx7="http://schemas.microsoft.com/office/drawing/2016/5/13/chartex" xmlns:cx8="http://schemas.microsoft.com/office/drawing/2016/5/14/chartex" xmlns:mc="http://schemas.openxmlformats.org/markup-compatibility/2006" xmlns:aink="http://schemas.microsoft.com/office/drawing/2016/ink" xmlns:am3d="http://schemas.microsoft.com/office/drawing/2017/model3d" xmlns:o="urn:schemas-microsoft-com:office:office" xmlns:r="http://schemas.openxmlformats.org/officeDocument/2006/relationships" xmlns:m="http://schemas.openxmlformats.org/officeDocument/2006/math" xmlns:v="urn:schemas-microsoft-com:vml" xmlns:wp14="http://schemas.microsoft.com/office/word/2010/wordprocessingDrawing" xmlns:wp="http://schemas.openxmlformats.org/drawingml/2006/wordprocessingDrawing" xmlns:w10="urn:schemas-microsoft-com:office:word" xmlns:w="http://schemas.openxmlformats.org/wordprocessingml/2006/main" xmlns:w14="http://schemas.microsoft.com/office/word/2010/wordml" xmlns:w15="http://schemas.microsoft.com/office/word/2012/wordml" xmlns:w16cex="http://schemas.microsoft.com/office/word/2018/wordml/cex" xmlns:w16cid="http://schemas.microsoft.com/office/word/2016/wordml/cid" xmlns:w16="http://schemas.microsoft.com/office/word/2018/wordml" xmlns:w16se="http://schemas.microsoft.com/office/word/2015/wordml/symex" xmlns:wpg="http://schemas.microsoft.com/office/word/2010/wordprocessingGroup" xmlns:wpi="http://schemas.microsoft.com/office/word/2010/wordprocessingInk" xmlns:wne="http://schemas.microsoft.com/office/word/2006/wordml" xmlns:wps="http://schemas.microsoft.com/office/word/2010/wordprocessingShape" mc:Ignorable="w14 w15 w16se w16cid w16 w16cex wp14">
+<w:footnotes xmlns:wpc="http://schemas.microsoft.com/office/word/2010/wordprocessingCanvas" xmlns:mc="http://schemas.openxmlformats.org/markup-compatibility/2006" xmlns:o="urn:schemas-microsoft-com:office:office" xmlns:r="http://schemas.openxmlformats.org/officeDocument/2006/relationships" xmlns:m="http://schemas.openxmlformats.org/officeDocument/2006/math" xmlns:v="urn:schemas-microsoft-com:vml" xmlns:wp14="http://schemas.microsoft.com/office/word/2010/wordprocessingDrawing" xmlns:wp="http://schemas.openxmlformats.org/drawingml/2006/wordprocessingDrawing" xmlns:w10="urn:schemas-microsoft-com:office:word" xmlns:w="http://schemas.openxmlformats.org/wordprocessingml/2006/main" xmlns:w14="http://schemas.microsoft.com/office/word/2010/wordml" xmlns:w15="http://schemas.microsoft.com/office/word/2012/wordml" xmlns:wpg="http://schemas.microsoft.com/office/word/2010/wordprocessingGroup" xmlns:wpi="http://schemas.microsoft.com/office/word/2010/wordprocessingInk" xmlns:wne="http://schemas.microsoft.com/office/word/2006/wordml" xmlns:wps="http://schemas.microsoft.com/office/word/2010/wordprocessingShape" mc:Ignorable="w14 w15 wp14">
   <w:footnote w:type="separator" w:id="-1">
     <w:p>
       <w:pPr>
@@ -115,7 +182,7 @@
 </file>
 
 <file path=word/header1.xml><?xml version="1.0" encoding="utf-8"?>
-<w:hdr xmlns:wpc="http://schemas.microsoft.com/office/word/2010/wordprocessingCanvas" xmlns:cx="http://schemas.microsoft.com/office/drawing/2014/chartex" xmlns:cx1="http://schemas.microsoft.com/office/drawing/2015/9/8/chartex" xmlns:cx2="http://schemas.microsoft.com/office/drawing/2015/10/21/chartex" xmlns:cx3="http://schemas.microsoft.com/office/drawing/2016/5/9/chartex" xmlns:cx4="http://schemas.microsoft.com/office/drawing/2016/5/10/chartex" xmlns:cx5="http://schemas.microsoft.com/office/drawing/2016/5/11/chartex" xmlns:cx6="http://schemas.microsoft.com/office/drawing/2016/5/12/chartex" xmlns:cx7="http://schemas.microsoft.com/office/drawing/2016/5/13/chartex" xmlns:cx8="http://schemas.microsoft.com/office/drawing/2016/5/14/chartex" xmlns:mc="http://schemas.openxmlformats.org/markup-compatibility/2006" xmlns:aink="http://schemas.microsoft.com/office/drawing/2016/ink" xmlns:am3d="http://schemas.microsoft.com/office/drawing/2017/model3d" xmlns:o="urn:schemas-microsoft-com:office:office" xmlns:r="http://schemas.openxmlformats.org/officeDocument/2006/relationships" xmlns:m="http://schemas.openxmlformats.org/officeDocument/2006/math" xmlns:v="urn:schemas-microsoft-com:vml" xmlns:wp14="http://schemas.microsoft.com/office/word/2010/wordprocessingDrawing" xmlns:wp="http://schemas.openxmlformats.org/drawingml/2006/wordprocessingDrawing" xmlns:w10="urn:schemas-microsoft-com:office:word" xmlns:w="http://schemas.openxmlformats.org/wordprocessingml/2006/main" xmlns:w14="http://schemas.microsoft.com/office/word/2010/wordml" xmlns:w15="http://schemas.microsoft.com/office/word/2012/wordml" xmlns:w16cex="http://schemas.microsoft.com/office/word/2018/wordml/cex" xmlns:w16cid="http://schemas.microsoft.com/office/word/2016/wordml/cid" xmlns:w16="http://schemas.microsoft.com/office/word/2018/wordml" xmlns:w16se="http://schemas.microsoft.com/office/word/2015/wordml/symex" xmlns:wpg="http://schemas.microsoft.com/office/word/2010/wordprocessingGroup" xmlns:wpi="http://schemas.microsoft.com/office/word/2010/wordprocessingInk" xmlns:wne="http://schemas.microsoft.com/office/word/2006/wordml" xmlns:wps="http://schemas.microsoft.com/office/word/2010/wordprocessingShape" mc:Ignorable="w14 w15 w16se w16cid w16 w16cex wp14">
+<w:hdr xmlns:wpc="http://schemas.microsoft.com/office/word/2010/wordprocessingCanvas" xmlns:mc="http://schemas.openxmlformats.org/markup-compatibility/2006" xmlns:o="urn:schemas-microsoft-com:office:office" xmlns:r="http://schemas.openxmlformats.org/officeDocument/2006/relationships" xmlns:m="http://schemas.openxmlformats.org/officeDocument/2006/math" xmlns:v="urn:schemas-microsoft-com:vml" xmlns:wp14="http://schemas.microsoft.com/office/word/2010/wordprocessingDrawing" xmlns:wp="http://schemas.openxmlformats.org/drawingml/2006/wordprocessingDrawing" xmlns:w10="urn:schemas-microsoft-com:office:word" xmlns:w="http://schemas.openxmlformats.org/wordprocessingml/2006/main" xmlns:w14="http://schemas.microsoft.com/office/word/2010/wordml" xmlns:w15="http://schemas.microsoft.com/office/word/2012/wordml" xmlns:wpg="http://schemas.microsoft.com/office/word/2010/wordprocessingGroup" xmlns:wpi="http://schemas.microsoft.com/office/word/2010/wordprocessingInk" xmlns:wne="http://schemas.microsoft.com/office/word/2006/wordml" xmlns:wps="http://schemas.microsoft.com/office/word/2010/wordprocessingShape" mc:Ignorable="w14 w15 wp14">
   <w:p>
     <w:pPr>
       <w:pStyle w:val="Header"/>
@@ -225,11 +292,11 @@
 </file>
 
 <file path=word/numbering.xml><?xml version="1.0" encoding="utf-8"?>
-<w:numbering xmlns:wpc="http://schemas.microsoft.com/office/word/2010/wordprocessingCanvas" xmlns:cx="http://schemas.microsoft.com/office/drawing/2014/chartex" xmlns:cx1="http://schemas.microsoft.com/office/drawing/2015/9/8/chartex" xmlns:cx2="http://schemas.microsoft.com/office/drawing/2015/10/21/chartex" xmlns:cx3="http://schemas.microsoft.com/office/drawing/2016/5/9/chartex" xmlns:cx4="http://schemas.microsoft.com/office/drawing/2016/5/10/chartex" xmlns:cx5="http://schemas.microsoft.com/office/drawing/2016/5/11/chartex" xmlns:cx6="http://schemas.microsoft.com/office/drawing/2016/5/12/chartex" xmlns:cx7="http://schemas.microsoft.com/office/drawing/2016/5/13/chartex" xmlns:cx8="http://schemas.microsoft.com/office/drawing/2016/5/14/chartex" xmlns:mc="http://schemas.openxmlformats.org/markup-compatibility/2006" xmlns:aink="http://schemas.microsoft.com/office/drawing/2016/ink" xmlns:am3d="http://schemas.microsoft.com/office/drawing/2017/model3d" xmlns:o="urn:schemas-microsoft-com:office:office" xmlns:r="http://schemas.openxmlformats.org/officeDocument/2006/relationships" xmlns:m="http://schemas.openxmlformats.org/officeDocument/2006/math" xmlns:v="urn:schemas-microsoft-com:vml" xmlns:wp14="http://schemas.microsoft.com/office/word/2010/wordprocessingDrawing" xmlns:wp="http://schemas.openxmlformats.org/drawingml/2006/wordprocessingDrawing" xmlns:w10="urn:schemas-microsoft-com:office:word" xmlns:w="http://schemas.openxmlformats.org/wordprocessingml/2006/main" xmlns:w14="http://schemas.microsoft.com/office/word/2010/wordml" xmlns:w15="http://schemas.microsoft.com/office/word/2012/wordml" xmlns:w16cex="http://schemas.microsoft.com/office/word/2018/wordml/cex" xmlns:w16cid="http://schemas.microsoft.com/office/word/2016/wordml/cid" xmlns:w16="http://schemas.microsoft.com/office/word/2018/wordml" xmlns:w16se="http://schemas.microsoft.com/office/word/2015/wordml/symex" xmlns:wpg="http://schemas.microsoft.com/office/word/2010/wordprocessingGroup" xmlns:wpi="http://schemas.microsoft.com/office/word/2010/wordprocessingInk" xmlns:wne="http://schemas.microsoft.com/office/word/2006/wordml" xmlns:wps="http://schemas.microsoft.com/office/word/2010/wordprocessingShape" mc:Ignorable="w14 w15 w16se w16cid w16 w16cex wp14">
+<w:numbering xmlns:wpc="http://schemas.microsoft.com/office/word/2010/wordprocessingCanvas" xmlns:mc="http://schemas.openxmlformats.org/markup-compatibility/2006" xmlns:o="urn:schemas-microsoft-com:office:office" xmlns:r="http://schemas.openxmlformats.org/officeDocument/2006/relationships" xmlns:m="http://schemas.openxmlformats.org/officeDocument/2006/math" xmlns:v="urn:schemas-microsoft-com:vml" xmlns:wp14="http://schemas.microsoft.com/office/word/2010/wordprocessingDrawing" xmlns:wp="http://schemas.openxmlformats.org/drawingml/2006/wordprocessingDrawing" xmlns:w10="urn:schemas-microsoft-com:office:word" xmlns:w="http://schemas.openxmlformats.org/wordprocessingml/2006/main" xmlns:w14="http://schemas.microsoft.com/office/word/2010/wordml" xmlns:w15="http://schemas.microsoft.com/office/word/2012/wordml" xmlns:wpg="http://schemas.microsoft.com/office/word/2010/wordprocessingGroup" xmlns:wpi="http://schemas.microsoft.com/office/word/2010/wordprocessingInk" xmlns:wne="http://schemas.microsoft.com/office/word/2006/wordml" xmlns:wps="http://schemas.microsoft.com/office/word/2010/wordprocessingShape" mc:Ignorable="w14 w15 wp14">
   <w:abstractNum w:abstractNumId="0" w15:restartNumberingAfterBreak="0">
     <w:nsid w:val="FFFFFF7C"/>
     <w:multiLevelType w:val="singleLevel"/>
-    <w:tmpl w:val="088AEFEA"/>
+    <w:tmpl w:val="0AD0076A"/>
     <w:lvl w:ilvl="0">
       <w:start w:val="1"/>
       <w:numFmt w:val="decimal"/>
@@ -246,7 +313,7 @@
   <w:abstractNum w:abstractNumId="1" w15:restartNumberingAfterBreak="0">
     <w:nsid w:val="FFFFFF7D"/>
     <w:multiLevelType w:val="singleLevel"/>
-    <w:tmpl w:val="8C4A9632"/>
+    <w:tmpl w:val="E0CEC16E"/>
     <w:lvl w:ilvl="0">
       <w:start w:val="1"/>
       <w:numFmt w:val="decimal"/>
@@ -263,7 +330,7 @@
   <w:abstractNum w:abstractNumId="2" w15:restartNumberingAfterBreak="0">
     <w:nsid w:val="FFFFFF7E"/>
     <w:multiLevelType w:val="singleLevel"/>
-    <w:tmpl w:val="9A9A8EAE"/>
+    <w:tmpl w:val="8BBA01EA"/>
     <w:lvl w:ilvl="0">
       <w:start w:val="1"/>
       <w:numFmt w:val="decimal"/>
@@ -280,7 +347,7 @@
   <w:abstractNum w:abstractNumId="3" w15:restartNumberingAfterBreak="0">
     <w:nsid w:val="FFFFFF7F"/>
     <w:multiLevelType w:val="singleLevel"/>
-    <w:tmpl w:val="3C40DFE6"/>
+    <w:tmpl w:val="4F3C30DC"/>
     <w:lvl w:ilvl="0">
       <w:start w:val="1"/>
       <w:numFmt w:val="decimal"/>
@@ -297,7 +364,7 @@
   <w:abstractNum w:abstractNumId="4" w15:restartNumberingAfterBreak="0">
     <w:nsid w:val="FFFFFF80"/>
     <w:multiLevelType w:val="singleLevel"/>
-    <w:tmpl w:val="0394A186"/>
+    <w:tmpl w:val="7B02A1AE"/>
     <w:lvl w:ilvl="0">
       <w:start w:val="1"/>
       <w:numFmt w:val="bullet"/>
@@ -317,7 +384,7 @@
   <w:abstractNum w:abstractNumId="5" w15:restartNumberingAfterBreak="0">
     <w:nsid w:val="FFFFFF81"/>
     <w:multiLevelType w:val="singleLevel"/>
-    <w:tmpl w:val="3E2C8BAE"/>
+    <w:tmpl w:val="DA5A7182"/>
     <w:lvl w:ilvl="0">
       <w:start w:val="1"/>
       <w:numFmt w:val="bullet"/>
@@ -337,7 +404,7 @@
   <w:abstractNum w:abstractNumId="6" w15:restartNumberingAfterBreak="0">
     <w:nsid w:val="FFFFFF82"/>
     <w:multiLevelType w:val="singleLevel"/>
-    <w:tmpl w:val="2F6C9D96"/>
+    <w:tmpl w:val="1C3A5E74"/>
     <w:lvl w:ilvl="0">
       <w:start w:val="1"/>
       <w:numFmt w:val="bullet"/>
@@ -357,7 +424,7 @@
   <w:abstractNum w:abstractNumId="7" w15:restartNumberingAfterBreak="0">
     <w:nsid w:val="FFFFFF83"/>
     <w:multiLevelType w:val="singleLevel"/>
-    <w:tmpl w:val="3378DB40"/>
+    <w:tmpl w:val="005AC6CE"/>
     <w:lvl w:ilvl="0">
       <w:start w:val="1"/>
       <w:numFmt w:val="bullet"/>
@@ -377,7 +444,7 @@
   <w:abstractNum w:abstractNumId="8" w15:restartNumberingAfterBreak="0">
     <w:nsid w:val="FFFFFF88"/>
     <w:multiLevelType w:val="singleLevel"/>
-    <w:tmpl w:val="20B4EAB0"/>
+    <w:tmpl w:val="EE283180"/>
     <w:lvl w:ilvl="0">
       <w:start w:val="1"/>
       <w:numFmt w:val="decimal"/>
@@ -394,7 +461,7 @@
   <w:abstractNum w:abstractNumId="9" w15:restartNumberingAfterBreak="0">
     <w:nsid w:val="FFFFFF89"/>
     <w:multiLevelType w:val="singleLevel"/>
-    <w:tmpl w:val="D3E8256A"/>
+    <w:tmpl w:val="D7E2A810"/>
     <w:lvl w:ilvl="0">
       <w:start w:val="1"/>
       <w:numFmt w:val="bullet"/>
@@ -1162,7 +1229,7 @@
 </file>
 
 <file path=word/styles.xml><?xml version="1.0" encoding="utf-8"?>
-<w:styles xmlns:mc="http://schemas.openxmlformats.org/markup-compatibility/2006" xmlns:r="http://schemas.openxmlformats.org/officeDocument/2006/relationships" xmlns:w="http://schemas.openxmlformats.org/wordprocessingml/2006/main" xmlns:w14="http://schemas.microsoft.com/office/word/2010/wordml" xmlns:w15="http://schemas.microsoft.com/office/word/2012/wordml" xmlns:w16cex="http://schemas.microsoft.com/office/word/2018/wordml/cex" xmlns:w16cid="http://schemas.microsoft.com/office/word/2016/wordml/cid" xmlns:w16="http://schemas.microsoft.com/office/word/2018/wordml" xmlns:w16se="http://schemas.microsoft.com/office/word/2015/wordml/symex" mc:Ignorable="w14 w15 w16se w16cid w16 w16cex">
+<w:styles xmlns:mc="http://schemas.openxmlformats.org/markup-compatibility/2006" xmlns:r="http://schemas.openxmlformats.org/officeDocument/2006/relationships" xmlns:w="http://schemas.openxmlformats.org/wordprocessingml/2006/main" xmlns:w14="http://schemas.microsoft.com/office/word/2010/wordml" xmlns:w15="http://schemas.microsoft.com/office/word/2012/wordml" mc:Ignorable="w14 w15">
   <w:docDefaults>
     <w:rPrDefault>
       <w:rPr>
@@ -1178,7 +1245,7 @@
       </w:pPr>
     </w:pPrDefault>
   </w:docDefaults>
-  <w:latentStyles w:defLockedState="0" w:defUIPriority="99" w:defSemiHidden="0" w:defUnhideWhenUsed="0" w:defQFormat="0" w:count="376">
+  <w:latentStyles w:defLockedState="0" w:defUIPriority="99" w:defSemiHidden="0" w:defUnhideWhenUsed="0" w:defQFormat="0" w:count="371">
     <w:lsdException w:name="Normal" w:uiPriority="0" w:qFormat="1"/>
     <w:lsdException w:name="heading 1" w:uiPriority="9" w:qFormat="1"/>
     <w:lsdException w:name="heading 2" w:semiHidden="1" w:uiPriority="9" w:unhideWhenUsed="1" w:qFormat="1"/>
@@ -1550,16 +1617,11 @@
     <w:lsdException w:name="List Table 5 Dark Accent 6" w:uiPriority="50"/>
     <w:lsdException w:name="List Table 6 Colorful Accent 6" w:uiPriority="51"/>
     <w:lsdException w:name="List Table 7 Colorful Accent 6" w:uiPriority="52"/>
-    <w:lsdException w:name="Mention" w:semiHidden="1" w:unhideWhenUsed="1"/>
-    <w:lsdException w:name="Smart Hyperlink" w:semiHidden="1" w:unhideWhenUsed="1"/>
-    <w:lsdException w:name="Hashtag" w:semiHidden="1" w:unhideWhenUsed="1"/>
-    <w:lsdException w:name="Unresolved Mention" w:semiHidden="1" w:unhideWhenUsed="1"/>
-    <w:lsdException w:name="Smart Link" w:semiHidden="1" w:unhideWhenUsed="1"/>
   </w:latentStyles>
   <w:style w:type="paragraph" w:default="1" w:styleId="Normal">
     <w:name w:val="Normal"/>
     <w:qFormat/>
-    <w:rsid w:val="003C1704"/>
+    <w:rsid w:val="002D53F0"/>
     <w:pPr>
       <w:spacing w:after="120" w:line="240" w:lineRule="auto"/>
       <w:jc w:val="both"/>
@@ -1598,7 +1660,6 @@
     <w:next w:val="Normal"/>
     <w:link w:val="Heading2Char"/>
     <w:uiPriority w:val="9"/>
-    <w:semiHidden/>
     <w:unhideWhenUsed/>
     <w:qFormat/>
     <w:rsid w:val="002D6D75"/>
@@ -1614,6 +1675,29 @@
       <w:color w:val="BF8F00" w:themeColor="accent4" w:themeShade="BF"/>
       <w:sz w:val="26"/>
       <w:szCs w:val="26"/>
+    </w:rPr>
+  </w:style>
+  <w:style w:type="paragraph" w:styleId="Heading3">
+    <w:name w:val="heading 3"/>
+    <w:basedOn w:val="Normal"/>
+    <w:next w:val="Normal"/>
+    <w:link w:val="Heading3Char"/>
+    <w:uiPriority w:val="9"/>
+    <w:unhideWhenUsed/>
+    <w:qFormat/>
+    <w:rsid w:val="005C37BA"/>
+    <w:pPr>
+      <w:keepNext/>
+      <w:keepLines/>
+      <w:spacing w:before="40" w:after="0"/>
+      <w:outlineLvl w:val="2"/>
+    </w:pPr>
+    <w:rPr>
+      <w:rFonts w:asciiTheme="majorHAnsi" w:eastAsiaTheme="majorEastAsia" w:hAnsiTheme="majorHAnsi" w:cstheme="majorBidi"/>
+      <w:b/>
+      <w:color w:val="1F4D78" w:themeColor="accent1" w:themeShade="7F"/>
+      <w:sz w:val="24"/>
+      <w:szCs w:val="24"/>
     </w:rPr>
   </w:style>
   <w:style w:type="character" w:default="1" w:styleId="DefaultParagraphFont">
@@ -1756,7 +1840,6 @@
     <w:basedOn w:val="DefaultParagraphFont"/>
     <w:link w:val="Heading2"/>
     <w:uiPriority w:val="9"/>
-    <w:semiHidden/>
     <w:rsid w:val="002D6D75"/>
     <w:rPr>
       <w:rFonts w:asciiTheme="majorHAnsi" w:eastAsiaTheme="majorEastAsia" w:hAnsiTheme="majorHAnsi" w:cstheme="majorBidi"/>
@@ -2008,6 +2091,20 @@
       <w:rFonts w:asciiTheme="minorHAnsi" w:hAnsiTheme="minorHAnsi"/>
       <w:b w:val="0"/>
       <w:sz w:val="16"/>
+    </w:rPr>
+  </w:style>
+  <w:style w:type="character" w:customStyle="1" w:styleId="Heading3Char">
+    <w:name w:val="Heading 3 Char"/>
+    <w:basedOn w:val="DefaultParagraphFont"/>
+    <w:link w:val="Heading3"/>
+    <w:uiPriority w:val="9"/>
+    <w:rsid w:val="005C37BA"/>
+    <w:rPr>
+      <w:rFonts w:asciiTheme="majorHAnsi" w:eastAsiaTheme="majorEastAsia" w:hAnsiTheme="majorHAnsi" w:cstheme="majorBidi"/>
+      <w:b/>
+      <w:color w:val="1F4D78" w:themeColor="accent1" w:themeShade="7F"/>
+      <w:sz w:val="24"/>
+      <w:szCs w:val="24"/>
     </w:rPr>
   </w:style>
 </w:styles>

</xml_diff>